<commit_message>
Detailed discussion of Python + JS generators
</commit_message>
<xml_diff>
--- a/Report/Discussion.docx
+++ b/Report/Discussion.docx
@@ -870,6 +870,777 @@
         </w:rPr>
         <w:t xml:space="preserve"> collection of values simulating randomness.</w:t>
       </w:r>
+    </w:p>
+    <w:p>
+      <w:pPr>
+        <w:rPr>
+          <w:rFonts w:ascii="Arial" w:hAnsi="Arial" w:cs="Arial"/>
+          <w:b/>
+          <w:bCs/>
+          <w:sz w:val="28"/>
+          <w:szCs w:val="28"/>
+          <w:u w:val="single"/>
+          <w:lang w:val="en-US"/>
+        </w:rPr>
+      </w:pPr>
+      <w:r>
+        <w:rPr>
+          <w:rFonts w:ascii="Arial" w:hAnsi="Arial" w:cs="Arial"/>
+          <w:b/>
+          <w:bCs/>
+          <w:sz w:val="28"/>
+          <w:szCs w:val="28"/>
+          <w:u w:val="single"/>
+          <w:lang w:val="en-US"/>
+        </w:rPr>
+        <w:t>5.3 Python Evaluation</w:t>
+      </w:r>
+    </w:p>
+    <w:p>
+      <w:pPr>
+        <w:rPr>
+          <w:rFonts w:ascii="Arial" w:hAnsi="Arial" w:cs="Arial"/>
+          <w:sz w:val="24"/>
+          <w:szCs w:val="24"/>
+          <w:lang w:val="en-US"/>
+        </w:rPr>
+      </w:pPr>
+      <w:r>
+        <w:rPr>
+          <w:rFonts w:ascii="Arial" w:hAnsi="Arial" w:cs="Arial"/>
+          <w:sz w:val="24"/>
+          <w:szCs w:val="24"/>
+          <w:lang w:val="en-US"/>
+        </w:rPr>
+        <w:t>Python provided two different options for pseudorandom generation</w:t>
+      </w:r>
+      <w:r>
+        <w:rPr>
+          <w:rFonts w:ascii="Arial" w:hAnsi="Arial" w:cs="Arial"/>
+          <w:sz w:val="24"/>
+          <w:szCs w:val="24"/>
+          <w:lang w:val="en-US"/>
+        </w:rPr>
+        <w:t xml:space="preserve">, default Rand and NumPy. </w:t>
+      </w:r>
+      <w:r>
+        <w:rPr>
+          <w:rFonts w:ascii="Arial" w:hAnsi="Arial" w:cs="Arial"/>
+          <w:sz w:val="24"/>
+          <w:szCs w:val="24"/>
+          <w:lang w:val="en-US"/>
+        </w:rPr>
+        <w:t>Both performed well in the simulation tests</w:t>
+      </w:r>
+      <w:r>
+        <w:rPr>
+          <w:rFonts w:ascii="Arial" w:hAnsi="Arial" w:cs="Arial"/>
+          <w:sz w:val="24"/>
+          <w:szCs w:val="24"/>
+          <w:lang w:val="en-US"/>
+        </w:rPr>
+        <w:t>, achieving sufficiently random results</w:t>
+      </w:r>
+      <w:r>
+        <w:rPr>
+          <w:rFonts w:ascii="Arial" w:hAnsi="Arial" w:cs="Arial"/>
+          <w:sz w:val="24"/>
+          <w:szCs w:val="24"/>
+          <w:lang w:val="en-US"/>
+        </w:rPr>
+        <w:t xml:space="preserve"> and a sufficiently random distribution of shuffled cards. </w:t>
+      </w:r>
+      <w:r>
+        <w:rPr>
+          <w:rFonts w:ascii="Arial" w:hAnsi="Arial" w:cs="Arial"/>
+          <w:sz w:val="24"/>
+          <w:szCs w:val="24"/>
+          <w:lang w:val="en-US"/>
+        </w:rPr>
+        <w:t>In the poker and Texas Hold ‘Em distribution tests, both the Python and NumPy implementations provided a</w:t>
+      </w:r>
+      <w:r>
+        <w:rPr>
+          <w:rFonts w:ascii="Arial" w:hAnsi="Arial" w:cs="Arial"/>
+          <w:sz w:val="24"/>
+          <w:szCs w:val="24"/>
+          <w:lang w:val="en-US"/>
+        </w:rPr>
+        <w:t xml:space="preserve"> </w:t>
+      </w:r>
+      <w:r>
+        <w:rPr>
+          <w:rFonts w:ascii="Arial" w:hAnsi="Arial" w:cs="Arial"/>
+          <w:sz w:val="24"/>
+          <w:szCs w:val="24"/>
+          <w:lang w:val="en-US"/>
+        </w:rPr>
+        <w:t xml:space="preserve">likely </w:t>
+      </w:r>
+      <w:r>
+        <w:rPr>
+          <w:rFonts w:ascii="Arial" w:hAnsi="Arial" w:cs="Arial"/>
+          <w:sz w:val="24"/>
+          <w:szCs w:val="24"/>
+          <w:lang w:val="en-US"/>
+        </w:rPr>
+        <w:t>variety of hands, featuring Three and Four of a Kind</w:t>
+      </w:r>
+      <w:r>
+        <w:rPr>
+          <w:rFonts w:ascii="Arial" w:hAnsi="Arial" w:cs="Arial"/>
+          <w:sz w:val="24"/>
+          <w:szCs w:val="24"/>
+          <w:lang w:val="en-US"/>
+        </w:rPr>
+        <w:t>.</w:t>
+      </w:r>
+      <w:r>
+        <w:rPr>
+          <w:rFonts w:ascii="Arial" w:hAnsi="Arial" w:cs="Arial"/>
+          <w:sz w:val="24"/>
+          <w:szCs w:val="24"/>
+          <w:lang w:val="en-US"/>
+        </w:rPr>
+        <w:t xml:space="preserve"> </w:t>
+      </w:r>
+      <w:r>
+        <w:rPr>
+          <w:rFonts w:ascii="Arial" w:hAnsi="Arial" w:cs="Arial"/>
+          <w:sz w:val="24"/>
+          <w:szCs w:val="24"/>
+          <w:lang w:val="en-US"/>
+        </w:rPr>
+        <w:t xml:space="preserve">In the numeric sequence tests </w:t>
+      </w:r>
+      <w:r>
+        <w:rPr>
+          <w:rFonts w:ascii="Arial" w:hAnsi="Arial" w:cs="Arial"/>
+          <w:sz w:val="24"/>
+          <w:szCs w:val="24"/>
+          <w:lang w:val="en-US"/>
+        </w:rPr>
+        <w:t xml:space="preserve">both implementations performed </w:t>
+      </w:r>
+      <w:r>
+        <w:rPr>
+          <w:rFonts w:ascii="Arial" w:hAnsi="Arial" w:cs="Arial"/>
+          <w:sz w:val="24"/>
+          <w:szCs w:val="24"/>
+          <w:lang w:val="en-US"/>
+        </w:rPr>
+        <w:t xml:space="preserve">very </w:t>
+      </w:r>
+      <w:r>
+        <w:rPr>
+          <w:rFonts w:ascii="Arial" w:hAnsi="Arial" w:cs="Arial"/>
+          <w:sz w:val="24"/>
+          <w:szCs w:val="24"/>
+          <w:lang w:val="en-US"/>
+        </w:rPr>
+        <w:t>well</w:t>
+      </w:r>
+      <w:r>
+        <w:rPr>
+          <w:rFonts w:ascii="Arial" w:hAnsi="Arial" w:cs="Arial"/>
+          <w:sz w:val="24"/>
+          <w:szCs w:val="24"/>
+          <w:lang w:val="en-US"/>
+        </w:rPr>
+        <w:t>, with all showing an expected trend in the Kolmogorov-Smirnov test</w:t>
+      </w:r>
+      <w:r>
+        <w:rPr>
+          <w:rFonts w:ascii="Arial" w:hAnsi="Arial" w:cs="Arial"/>
+          <w:sz w:val="24"/>
+          <w:szCs w:val="24"/>
+          <w:lang w:val="en-US"/>
+        </w:rPr>
+        <w:t xml:space="preserve"> and </w:t>
+      </w:r>
+      <w:r>
+        <w:rPr>
+          <w:rFonts w:ascii="Arial" w:hAnsi="Arial" w:cs="Arial"/>
+          <w:sz w:val="24"/>
+          <w:szCs w:val="24"/>
+          <w:lang w:val="en-US"/>
+        </w:rPr>
+        <w:t xml:space="preserve">achieving the closest P-values </w:t>
+      </w:r>
+      <w:r>
+        <w:rPr>
+          <w:rFonts w:ascii="Arial" w:hAnsi="Arial" w:cs="Arial"/>
+          <w:sz w:val="24"/>
+          <w:szCs w:val="24"/>
+          <w:lang w:val="en-US"/>
+        </w:rPr>
+        <w:lastRenderedPageBreak/>
+        <w:t xml:space="preserve">to the optimal 0.5 </w:t>
+      </w:r>
+      <w:r>
+        <w:rPr>
+          <w:rFonts w:ascii="Arial" w:hAnsi="Arial" w:cs="Arial"/>
+          <w:sz w:val="24"/>
+          <w:szCs w:val="24"/>
+          <w:lang w:val="en-US"/>
+        </w:rPr>
+        <w:t xml:space="preserve">in </w:t>
+      </w:r>
+      <w:r>
+        <w:rPr>
+          <w:rFonts w:ascii="Arial" w:hAnsi="Arial" w:cs="Arial"/>
+          <w:sz w:val="24"/>
+          <w:szCs w:val="24"/>
+          <w:lang w:val="en-US"/>
+        </w:rPr>
+        <w:t>the Serial, Gap</w:t>
+      </w:r>
+      <w:r>
+        <w:rPr>
+          <w:rFonts w:ascii="Arial" w:hAnsi="Arial" w:cs="Arial"/>
+          <w:sz w:val="24"/>
+          <w:szCs w:val="24"/>
+          <w:lang w:val="en-US"/>
+        </w:rPr>
+        <w:t>, Runs, and Serial Correlation tests.</w:t>
+      </w:r>
+      <w:r>
+        <w:rPr>
+          <w:rFonts w:ascii="Arial" w:hAnsi="Arial" w:cs="Arial"/>
+          <w:sz w:val="24"/>
+          <w:szCs w:val="24"/>
+          <w:lang w:val="en-US"/>
+        </w:rPr>
+        <w:t xml:space="preserve"> This is counterbalanced however by a poor performance by the </w:t>
+      </w:r>
+      <w:r>
+        <w:rPr>
+          <w:rFonts w:ascii="Arial" w:hAnsi="Arial" w:cs="Arial"/>
+          <w:sz w:val="24"/>
+          <w:szCs w:val="24"/>
+          <w:lang w:val="en-US"/>
+        </w:rPr>
+        <w:t xml:space="preserve">Rand functions in the Birthday Spacings test and </w:t>
+      </w:r>
+      <w:proofErr w:type="gramStart"/>
+      <w:r>
+        <w:rPr>
+          <w:rFonts w:ascii="Arial" w:hAnsi="Arial" w:cs="Arial"/>
+          <w:sz w:val="24"/>
+          <w:szCs w:val="24"/>
+          <w:lang w:val="en-US"/>
+        </w:rPr>
+        <w:t>low test</w:t>
+      </w:r>
+      <w:proofErr w:type="gramEnd"/>
+      <w:r>
+        <w:rPr>
+          <w:rFonts w:ascii="Arial" w:hAnsi="Arial" w:cs="Arial"/>
+          <w:sz w:val="24"/>
+          <w:szCs w:val="24"/>
+          <w:lang w:val="en-US"/>
+        </w:rPr>
+        <w:t xml:space="preserve"> statistics</w:t>
+      </w:r>
+      <w:r>
+        <w:rPr>
+          <w:rFonts w:ascii="Arial" w:hAnsi="Arial" w:cs="Arial"/>
+          <w:sz w:val="24"/>
+          <w:szCs w:val="24"/>
+          <w:lang w:val="en-US"/>
+        </w:rPr>
+        <w:t xml:space="preserve"> for NumPy in the Serial Correlation test.</w:t>
+      </w:r>
+      <w:r>
+        <w:rPr>
+          <w:rFonts w:ascii="Arial" w:hAnsi="Arial" w:cs="Arial"/>
+          <w:sz w:val="24"/>
+          <w:szCs w:val="24"/>
+          <w:lang w:val="en-US"/>
+        </w:rPr>
+        <w:t xml:space="preserve"> Seeding also played a more significant role in the Python implementations than in the C# implementations, often with </w:t>
+      </w:r>
+      <w:r>
+        <w:rPr>
+          <w:rFonts w:ascii="Arial" w:hAnsi="Arial" w:cs="Arial"/>
+          <w:sz w:val="24"/>
+          <w:szCs w:val="24"/>
+          <w:lang w:val="en-US"/>
+        </w:rPr>
+        <w:t>a large difference between values</w:t>
+      </w:r>
+      <w:r>
+        <w:rPr>
+          <w:rFonts w:ascii="Arial" w:hAnsi="Arial" w:cs="Arial"/>
+          <w:sz w:val="24"/>
+          <w:szCs w:val="24"/>
+          <w:lang w:val="en-US"/>
+        </w:rPr>
+        <w:t xml:space="preserve"> depending on the seed provided to the algorithms</w:t>
+      </w:r>
+      <w:r>
+        <w:rPr>
+          <w:rFonts w:ascii="Arial" w:hAnsi="Arial" w:cs="Arial"/>
+          <w:sz w:val="24"/>
+          <w:szCs w:val="24"/>
+          <w:lang w:val="en-US"/>
+        </w:rPr>
+        <w:t>.</w:t>
+      </w:r>
+    </w:p>
+    <w:p>
+      <w:pPr>
+        <w:rPr>
+          <w:rFonts w:ascii="Arial" w:hAnsi="Arial" w:cs="Arial"/>
+          <w:b/>
+          <w:bCs/>
+          <w:sz w:val="28"/>
+          <w:szCs w:val="28"/>
+          <w:u w:val="single"/>
+          <w:lang w:val="en-US"/>
+        </w:rPr>
+      </w:pPr>
+      <w:r>
+        <w:rPr>
+          <w:rFonts w:ascii="Arial" w:hAnsi="Arial" w:cs="Arial"/>
+          <w:b/>
+          <w:bCs/>
+          <w:sz w:val="28"/>
+          <w:szCs w:val="28"/>
+          <w:u w:val="single"/>
+          <w:lang w:val="en-US"/>
+        </w:rPr>
+        <w:t xml:space="preserve">5.4 </w:t>
+      </w:r>
+      <w:r>
+        <w:rPr>
+          <w:rFonts w:ascii="Arial" w:hAnsi="Arial" w:cs="Arial"/>
+          <w:b/>
+          <w:bCs/>
+          <w:sz w:val="28"/>
+          <w:szCs w:val="28"/>
+          <w:u w:val="single"/>
+          <w:lang w:val="en-US"/>
+        </w:rPr>
+        <w:t>JavaScript Evaluation</w:t>
+      </w:r>
+    </w:p>
+    <w:p>
+      <w:pPr>
+        <w:rPr>
+          <w:rFonts w:ascii="Arial" w:hAnsi="Arial" w:cs="Arial"/>
+          <w:sz w:val="24"/>
+          <w:szCs w:val="24"/>
+          <w:lang w:val="en-US"/>
+        </w:rPr>
+      </w:pPr>
+      <w:r>
+        <w:rPr>
+          <w:rFonts w:ascii="Arial" w:hAnsi="Arial" w:cs="Arial"/>
+          <w:sz w:val="24"/>
+          <w:szCs w:val="24"/>
+          <w:lang w:val="en-US"/>
+        </w:rPr>
+        <w:t>Testing began poorly for JavaScript</w:t>
+      </w:r>
+      <w:r>
+        <w:rPr>
+          <w:rFonts w:ascii="Arial" w:hAnsi="Arial" w:cs="Arial"/>
+          <w:sz w:val="24"/>
+          <w:szCs w:val="24"/>
+          <w:lang w:val="en-US"/>
+        </w:rPr>
+        <w:t xml:space="preserve">, </w:t>
+      </w:r>
+      <w:r>
+        <w:rPr>
+          <w:rFonts w:ascii="Arial" w:hAnsi="Arial" w:cs="Arial"/>
+          <w:sz w:val="24"/>
+          <w:szCs w:val="24"/>
+          <w:lang w:val="en-US"/>
+        </w:rPr>
+        <w:t xml:space="preserve">with </w:t>
+      </w:r>
+      <w:r>
+        <w:rPr>
+          <w:rFonts w:ascii="Arial" w:hAnsi="Arial" w:cs="Arial"/>
+          <w:sz w:val="24"/>
+          <w:szCs w:val="24"/>
+          <w:lang w:val="en-US"/>
+        </w:rPr>
+        <w:t>anomalous frequencies of dice outcomes</w:t>
+      </w:r>
+      <w:r>
+        <w:rPr>
+          <w:rFonts w:ascii="Arial" w:hAnsi="Arial" w:cs="Arial"/>
+          <w:sz w:val="24"/>
+          <w:szCs w:val="24"/>
+          <w:lang w:val="en-US"/>
+        </w:rPr>
+        <w:t xml:space="preserve"> and an unsuitable Chi-Squared statistic. </w:t>
+      </w:r>
+      <w:r>
+        <w:rPr>
+          <w:rFonts w:ascii="Arial" w:hAnsi="Arial" w:cs="Arial"/>
+          <w:sz w:val="24"/>
+          <w:szCs w:val="24"/>
+          <w:lang w:val="en-US"/>
+        </w:rPr>
+        <w:t xml:space="preserve">However, </w:t>
+      </w:r>
+      <w:r>
+        <w:rPr>
+          <w:rFonts w:ascii="Arial" w:hAnsi="Arial" w:cs="Arial"/>
+          <w:sz w:val="24"/>
+          <w:szCs w:val="24"/>
+          <w:lang w:val="en-US"/>
+        </w:rPr>
+        <w:t xml:space="preserve">this </w:t>
+      </w:r>
+      <w:r>
+        <w:rPr>
+          <w:rFonts w:ascii="Arial" w:hAnsi="Arial" w:cs="Arial"/>
+          <w:sz w:val="24"/>
+          <w:szCs w:val="24"/>
+          <w:lang w:val="en-US"/>
+        </w:rPr>
+        <w:t xml:space="preserve">method </w:t>
+      </w:r>
+      <w:r>
+        <w:rPr>
+          <w:rFonts w:ascii="Arial" w:hAnsi="Arial" w:cs="Arial"/>
+          <w:sz w:val="24"/>
+          <w:szCs w:val="24"/>
+          <w:lang w:val="en-US"/>
+        </w:rPr>
+        <w:t>improved in further tests</w:t>
+      </w:r>
+      <w:r>
+        <w:rPr>
+          <w:rFonts w:ascii="Arial" w:hAnsi="Arial" w:cs="Arial"/>
+          <w:sz w:val="24"/>
+          <w:szCs w:val="24"/>
+          <w:lang w:val="en-US"/>
+        </w:rPr>
+        <w:t xml:space="preserve"> with far more expected values in the coin </w:t>
+      </w:r>
+      <w:r>
+        <w:rPr>
+          <w:rFonts w:ascii="Arial" w:hAnsi="Arial" w:cs="Arial"/>
+          <w:sz w:val="24"/>
+          <w:szCs w:val="24"/>
+          <w:lang w:val="en-US"/>
+        </w:rPr>
+        <w:t>simulation.</w:t>
+      </w:r>
+      <w:r>
+        <w:rPr>
+          <w:rFonts w:ascii="Arial" w:hAnsi="Arial" w:cs="Arial"/>
+          <w:sz w:val="24"/>
+          <w:szCs w:val="24"/>
+          <w:lang w:val="en-US"/>
+        </w:rPr>
+        <w:t xml:space="preserve"> </w:t>
+      </w:r>
+      <w:r>
+        <w:rPr>
+          <w:rFonts w:ascii="Arial" w:hAnsi="Arial" w:cs="Arial"/>
+          <w:sz w:val="24"/>
+          <w:szCs w:val="24"/>
+          <w:lang w:val="en-US"/>
+        </w:rPr>
+        <w:t xml:space="preserve">The </w:t>
+      </w:r>
+      <w:r>
+        <w:rPr>
+          <w:rFonts w:ascii="Arial" w:hAnsi="Arial" w:cs="Arial"/>
+          <w:sz w:val="24"/>
+          <w:szCs w:val="24"/>
+          <w:lang w:val="en-US"/>
+        </w:rPr>
+        <w:t>trend</w:t>
+      </w:r>
+      <w:r>
+        <w:rPr>
+          <w:rFonts w:ascii="Arial" w:hAnsi="Arial" w:cs="Arial"/>
+          <w:sz w:val="24"/>
+          <w:szCs w:val="24"/>
+          <w:lang w:val="en-US"/>
+        </w:rPr>
+        <w:t xml:space="preserve"> seen in the Kolmogorov-Smirnov test </w:t>
+      </w:r>
+      <w:r>
+        <w:rPr>
+          <w:rFonts w:ascii="Arial" w:hAnsi="Arial" w:cs="Arial"/>
+          <w:sz w:val="24"/>
+          <w:szCs w:val="24"/>
+          <w:lang w:val="en-US"/>
+        </w:rPr>
+        <w:t>was as expected.</w:t>
+      </w:r>
+      <w:r>
+        <w:rPr>
+          <w:rFonts w:ascii="Arial" w:hAnsi="Arial" w:cs="Arial"/>
+          <w:sz w:val="24"/>
+          <w:szCs w:val="24"/>
+          <w:lang w:val="en-US"/>
+        </w:rPr>
+        <w:t xml:space="preserve"> Although the dataset featured no standout </w:t>
+      </w:r>
+      <w:r>
+        <w:rPr>
+          <w:rFonts w:ascii="Arial" w:hAnsi="Arial" w:cs="Arial"/>
+          <w:sz w:val="24"/>
+          <w:szCs w:val="24"/>
+          <w:lang w:val="en-US"/>
+        </w:rPr>
+        <w:t>performances</w:t>
+      </w:r>
+      <w:r>
+        <w:rPr>
+          <w:rFonts w:ascii="Arial" w:hAnsi="Arial" w:cs="Arial"/>
+          <w:sz w:val="24"/>
+          <w:szCs w:val="24"/>
+          <w:lang w:val="en-US"/>
+        </w:rPr>
+        <w:t xml:space="preserve">, and the </w:t>
+      </w:r>
+      <w:r>
+        <w:rPr>
+          <w:rFonts w:ascii="Arial" w:hAnsi="Arial" w:cs="Arial"/>
+          <w:sz w:val="24"/>
+          <w:szCs w:val="24"/>
+          <w:lang w:val="en-US"/>
+        </w:rPr>
+        <w:t>generator lacks any ability to alter the seed used</w:t>
+      </w:r>
+      <w:r>
+        <w:rPr>
+          <w:rFonts w:ascii="Arial" w:hAnsi="Arial" w:cs="Arial"/>
+          <w:sz w:val="24"/>
+          <w:szCs w:val="24"/>
+          <w:lang w:val="en-US"/>
+        </w:rPr>
+        <w:t xml:space="preserve">, almost all </w:t>
+      </w:r>
+      <w:r>
+        <w:rPr>
+          <w:rFonts w:ascii="Arial" w:hAnsi="Arial" w:cs="Arial"/>
+          <w:sz w:val="24"/>
+          <w:szCs w:val="24"/>
+          <w:lang w:val="en-US"/>
+        </w:rPr>
+        <w:t xml:space="preserve">JavaScript results </w:t>
+      </w:r>
+      <w:r>
+        <w:rPr>
+          <w:rFonts w:ascii="Arial" w:hAnsi="Arial" w:cs="Arial"/>
+          <w:sz w:val="24"/>
+          <w:szCs w:val="24"/>
+          <w:lang w:val="en-US"/>
+        </w:rPr>
+        <w:t>were above average</w:t>
+      </w:r>
+      <w:r>
+        <w:rPr>
+          <w:rFonts w:ascii="Arial" w:hAnsi="Arial" w:cs="Arial"/>
+          <w:sz w:val="24"/>
+          <w:szCs w:val="24"/>
+          <w:lang w:val="en-US"/>
+        </w:rPr>
+        <w:t xml:space="preserve">. </w:t>
+      </w:r>
+      <w:r>
+        <w:rPr>
+          <w:rFonts w:ascii="Arial" w:hAnsi="Arial" w:cs="Arial"/>
+          <w:sz w:val="24"/>
+          <w:szCs w:val="24"/>
+          <w:lang w:val="en-US"/>
+        </w:rPr>
+        <w:t xml:space="preserve">In tests such as the Serial Correlation and </w:t>
+      </w:r>
+      <w:r>
+        <w:rPr>
+          <w:rFonts w:ascii="Arial" w:hAnsi="Arial" w:cs="Arial"/>
+          <w:sz w:val="24"/>
+          <w:szCs w:val="24"/>
+          <w:lang w:val="en-US"/>
+        </w:rPr>
+        <w:t>Gap</w:t>
+      </w:r>
+      <w:r>
+        <w:rPr>
+          <w:rFonts w:ascii="Arial" w:hAnsi="Arial" w:cs="Arial"/>
+          <w:sz w:val="24"/>
+          <w:szCs w:val="24"/>
+          <w:lang w:val="en-US"/>
+        </w:rPr>
+        <w:t xml:space="preserve">, the dataset was </w:t>
+      </w:r>
+      <w:r>
+        <w:rPr>
+          <w:rFonts w:ascii="Arial" w:hAnsi="Arial" w:cs="Arial"/>
+          <w:sz w:val="24"/>
+          <w:szCs w:val="24"/>
+          <w:lang w:val="en-US"/>
+        </w:rPr>
+        <w:t>among the top performing implementations.</w:t>
+      </w:r>
+      <w:r>
+        <w:rPr>
+          <w:rFonts w:ascii="Arial" w:hAnsi="Arial" w:cs="Arial"/>
+          <w:sz w:val="24"/>
+          <w:szCs w:val="24"/>
+          <w:lang w:val="en-US"/>
+        </w:rPr>
+        <w:t xml:space="preserve"> While the results of testing indicated that limitations on output </w:t>
+      </w:r>
+      <w:r>
+        <w:rPr>
+          <w:rFonts w:ascii="Arial" w:hAnsi="Arial" w:cs="Arial"/>
+          <w:sz w:val="24"/>
+          <w:szCs w:val="24"/>
+          <w:lang w:val="en-US"/>
+        </w:rPr>
+        <w:t xml:space="preserve">can notably </w:t>
+      </w:r>
+      <w:r>
+        <w:rPr>
+          <w:rFonts w:ascii="Arial" w:hAnsi="Arial" w:cs="Arial"/>
+          <w:sz w:val="24"/>
+          <w:szCs w:val="24"/>
+          <w:lang w:val="en-US"/>
+        </w:rPr>
+        <w:t>affect</w:t>
+      </w:r>
+      <w:r>
+        <w:rPr>
+          <w:rFonts w:ascii="Arial" w:hAnsi="Arial" w:cs="Arial"/>
+          <w:sz w:val="24"/>
+          <w:szCs w:val="24"/>
+          <w:lang w:val="en-US"/>
+        </w:rPr>
+        <w:t xml:space="preserve"> performance and the generator performs less effectively than Python</w:t>
+      </w:r>
+      <w:r>
+        <w:rPr>
+          <w:rFonts w:ascii="Arial" w:hAnsi="Arial" w:cs="Arial"/>
+          <w:sz w:val="24"/>
+          <w:szCs w:val="24"/>
+          <w:lang w:val="en-US"/>
+        </w:rPr>
+        <w:t xml:space="preserve">, JavaScript can still be considered a valid </w:t>
+      </w:r>
+      <w:r>
+        <w:rPr>
+          <w:rFonts w:ascii="Arial" w:hAnsi="Arial" w:cs="Arial"/>
+          <w:sz w:val="24"/>
+          <w:szCs w:val="24"/>
+          <w:lang w:val="en-US"/>
+        </w:rPr>
+        <w:t xml:space="preserve">pseudorandom </w:t>
+      </w:r>
+      <w:r>
+        <w:rPr>
+          <w:rFonts w:ascii="Arial" w:hAnsi="Arial" w:cs="Arial"/>
+          <w:sz w:val="24"/>
+          <w:szCs w:val="24"/>
+          <w:lang w:val="en-US"/>
+        </w:rPr>
+        <w:t xml:space="preserve">number </w:t>
+      </w:r>
+      <w:r>
+        <w:rPr>
+          <w:rFonts w:ascii="Arial" w:hAnsi="Arial" w:cs="Arial"/>
+          <w:sz w:val="24"/>
+          <w:szCs w:val="24"/>
+          <w:lang w:val="en-US"/>
+        </w:rPr>
+        <w:t>generator</w:t>
+      </w:r>
+      <w:r>
+        <w:rPr>
+          <w:rFonts w:ascii="Arial" w:hAnsi="Arial" w:cs="Arial"/>
+          <w:sz w:val="24"/>
+          <w:szCs w:val="24"/>
+          <w:lang w:val="en-US"/>
+        </w:rPr>
+        <w:t xml:space="preserve"> for most </w:t>
+      </w:r>
+      <w:r>
+        <w:rPr>
+          <w:rFonts w:ascii="Arial" w:hAnsi="Arial" w:cs="Arial"/>
+          <w:sz w:val="24"/>
+          <w:szCs w:val="24"/>
+          <w:lang w:val="en-US"/>
+        </w:rPr>
+        <w:t>commercial projects</w:t>
+      </w:r>
+      <w:r>
+        <w:rPr>
+          <w:rFonts w:ascii="Arial" w:hAnsi="Arial" w:cs="Arial"/>
+          <w:sz w:val="24"/>
+          <w:szCs w:val="24"/>
+          <w:lang w:val="en-US"/>
+        </w:rPr>
+        <w:t>, although its use in a scientific environment</w:t>
+      </w:r>
+      <w:r>
+        <w:rPr>
+          <w:rFonts w:ascii="Arial" w:hAnsi="Arial" w:cs="Arial"/>
+          <w:sz w:val="24"/>
+          <w:szCs w:val="24"/>
+          <w:lang w:val="en-US"/>
+        </w:rPr>
+        <w:t xml:space="preserve"> wouldn’t be recommended.</w:t>
+      </w:r>
+    </w:p>
+    <w:p>
+      <w:pPr>
+        <w:rPr>
+          <w:rFonts w:ascii="Arial" w:hAnsi="Arial" w:cs="Arial"/>
+          <w:b/>
+          <w:bCs/>
+          <w:sz w:val="28"/>
+          <w:szCs w:val="28"/>
+          <w:u w:val="single"/>
+          <w:lang w:val="en-US"/>
+        </w:rPr>
+      </w:pPr>
+      <w:r>
+        <w:rPr>
+          <w:rFonts w:ascii="Arial" w:hAnsi="Arial" w:cs="Arial"/>
+          <w:b/>
+          <w:bCs/>
+          <w:sz w:val="28"/>
+          <w:szCs w:val="28"/>
+          <w:u w:val="single"/>
+          <w:lang w:val="en-US"/>
+        </w:rPr>
+        <w:t xml:space="preserve">5.5 </w:t>
+      </w:r>
+      <w:r>
+        <w:rPr>
+          <w:rFonts w:ascii="Arial" w:hAnsi="Arial" w:cs="Arial"/>
+          <w:b/>
+          <w:bCs/>
+          <w:sz w:val="28"/>
+          <w:szCs w:val="28"/>
+          <w:u w:val="single"/>
+          <w:lang w:val="en-US"/>
+        </w:rPr>
+        <w:t>Random.org Evaluation</w:t>
+      </w:r>
+    </w:p>
+    <w:p>
+      <w:pPr>
+        <w:rPr>
+          <w:rFonts w:ascii="Arial" w:hAnsi="Arial" w:cs="Arial"/>
+          <w:sz w:val="24"/>
+          <w:szCs w:val="24"/>
+          <w:lang w:val="en-US"/>
+        </w:rPr>
+      </w:pPr>
     </w:p>
     <w:sectPr>
       <w:pgSz w:w="11906" w:h="16838"/>

</xml_diff>

<commit_message>
Detailed discussion on Random.org data
</commit_message>
<xml_diff>
--- a/Report/Discussion.docx
+++ b/Report/Discussion.docx
@@ -1122,25 +1122,14 @@
         </w:rPr>
         <w:t xml:space="preserve">Rand functions in the Birthday Spacings test and </w:t>
       </w:r>
-      <w:proofErr w:type="gramStart"/>
-      <w:r>
-        <w:rPr>
-          <w:rFonts w:ascii="Arial" w:hAnsi="Arial" w:cs="Arial"/>
-          <w:sz w:val="24"/>
-          <w:szCs w:val="24"/>
-          <w:lang w:val="en-US"/>
-        </w:rPr>
-        <w:t>low test</w:t>
-      </w:r>
-      <w:proofErr w:type="gramEnd"/>
-      <w:r>
-        <w:rPr>
-          <w:rFonts w:ascii="Arial" w:hAnsi="Arial" w:cs="Arial"/>
-          <w:sz w:val="24"/>
-          <w:szCs w:val="24"/>
-          <w:lang w:val="en-US"/>
-        </w:rPr>
-        <w:t xml:space="preserve"> statistics</w:t>
+      <w:r>
+        <w:rPr>
+          <w:rFonts w:ascii="Arial" w:hAnsi="Arial" w:cs="Arial"/>
+          <w:sz w:val="24"/>
+          <w:szCs w:val="24"/>
+          <w:lang w:val="en-US"/>
+        </w:rPr>
+        <w:t>low test statistics</w:t>
       </w:r>
       <w:r>
         <w:rPr>
@@ -1641,6 +1630,258 @@
           <w:lang w:val="en-US"/>
         </w:rPr>
       </w:pPr>
+      <w:r>
+        <w:rPr>
+          <w:rFonts w:ascii="Arial" w:hAnsi="Arial" w:cs="Arial"/>
+          <w:sz w:val="24"/>
+          <w:szCs w:val="24"/>
+          <w:lang w:val="en-US"/>
+        </w:rPr>
+        <w:t xml:space="preserve">Considering the claim that Random.org </w:t>
+      </w:r>
+      <w:r>
+        <w:rPr>
+          <w:rFonts w:ascii="Arial" w:hAnsi="Arial" w:cs="Arial"/>
+          <w:sz w:val="24"/>
+          <w:szCs w:val="24"/>
+          <w:lang w:val="en-US"/>
+        </w:rPr>
+        <w:t xml:space="preserve">used </w:t>
+      </w:r>
+      <w:r>
+        <w:rPr>
+          <w:rFonts w:ascii="Arial" w:hAnsi="Arial" w:cs="Arial"/>
+          <w:sz w:val="24"/>
+          <w:szCs w:val="24"/>
+          <w:lang w:val="en-US"/>
+        </w:rPr>
+        <w:t xml:space="preserve">atmospheric noise to produce true random number sequences, expectations regarding its performance were high. </w:t>
+      </w:r>
+      <w:r>
+        <w:rPr>
+          <w:rFonts w:ascii="Arial" w:hAnsi="Arial" w:cs="Arial"/>
+          <w:sz w:val="24"/>
+          <w:szCs w:val="24"/>
+          <w:lang w:val="en-US"/>
+        </w:rPr>
+        <w:t>This dataset, perhaps even more so than the JavaScript implementation</w:t>
+      </w:r>
+      <w:r>
+        <w:rPr>
+          <w:rFonts w:ascii="Arial" w:hAnsi="Arial" w:cs="Arial"/>
+          <w:sz w:val="24"/>
+          <w:szCs w:val="24"/>
+          <w:lang w:val="en-US"/>
+        </w:rPr>
+        <w:t xml:space="preserve">, </w:t>
+      </w:r>
+      <w:r>
+        <w:rPr>
+          <w:rFonts w:ascii="Arial" w:hAnsi="Arial" w:cs="Arial"/>
+          <w:sz w:val="24"/>
+          <w:szCs w:val="24"/>
+          <w:lang w:val="en-US"/>
+        </w:rPr>
+        <w:t xml:space="preserve">embodied the statement that a consistently well performing generator </w:t>
+      </w:r>
+      <w:r>
+        <w:rPr>
+          <w:rFonts w:ascii="Arial" w:hAnsi="Arial" w:cs="Arial"/>
+          <w:sz w:val="24"/>
+          <w:szCs w:val="24"/>
+          <w:lang w:val="en-US"/>
+        </w:rPr>
+        <w:t xml:space="preserve">will be better </w:t>
+      </w:r>
+      <w:r>
+        <w:rPr>
+          <w:rFonts w:ascii="Arial" w:hAnsi="Arial" w:cs="Arial"/>
+          <w:sz w:val="24"/>
+          <w:szCs w:val="24"/>
+          <w:lang w:val="en-US"/>
+        </w:rPr>
+        <w:t xml:space="preserve">overall </w:t>
+      </w:r>
+      <w:r>
+        <w:rPr>
+          <w:rFonts w:ascii="Arial" w:hAnsi="Arial" w:cs="Arial"/>
+          <w:sz w:val="24"/>
+          <w:szCs w:val="24"/>
+          <w:lang w:val="en-US"/>
+        </w:rPr>
+        <w:t xml:space="preserve">than a </w:t>
+      </w:r>
+      <w:r>
+        <w:rPr>
+          <w:rFonts w:ascii="Arial" w:hAnsi="Arial" w:cs="Arial"/>
+          <w:sz w:val="24"/>
+          <w:szCs w:val="24"/>
+          <w:lang w:val="en-US"/>
+        </w:rPr>
+        <w:t xml:space="preserve">generator with a few notably exceptional results. </w:t>
+      </w:r>
+      <w:r>
+        <w:rPr>
+          <w:rFonts w:ascii="Arial" w:hAnsi="Arial" w:cs="Arial"/>
+          <w:sz w:val="24"/>
+          <w:szCs w:val="24"/>
+          <w:lang w:val="en-US"/>
+        </w:rPr>
+        <w:t xml:space="preserve">In all tests performed, both </w:t>
+      </w:r>
+      <w:r>
+        <w:rPr>
+          <w:rFonts w:ascii="Arial" w:hAnsi="Arial" w:cs="Arial"/>
+          <w:sz w:val="24"/>
+          <w:szCs w:val="24"/>
+          <w:lang w:val="en-US"/>
+        </w:rPr>
+        <w:t xml:space="preserve">simulation </w:t>
+      </w:r>
+      <w:r>
+        <w:rPr>
+          <w:rFonts w:ascii="Arial" w:hAnsi="Arial" w:cs="Arial"/>
+          <w:sz w:val="24"/>
+          <w:szCs w:val="24"/>
+          <w:lang w:val="en-US"/>
+        </w:rPr>
+        <w:t>based</w:t>
+      </w:r>
+      <w:r>
+        <w:rPr>
+          <w:rFonts w:ascii="Arial" w:hAnsi="Arial" w:cs="Arial"/>
+          <w:sz w:val="24"/>
+          <w:szCs w:val="24"/>
+          <w:lang w:val="en-US"/>
+        </w:rPr>
+        <w:t xml:space="preserve"> and </w:t>
+      </w:r>
+      <w:r>
+        <w:rPr>
+          <w:rFonts w:ascii="Arial" w:hAnsi="Arial" w:cs="Arial"/>
+          <w:sz w:val="24"/>
+          <w:szCs w:val="24"/>
+          <w:lang w:val="en-US"/>
+        </w:rPr>
+        <w:t xml:space="preserve">numeric sequence based, </w:t>
+      </w:r>
+      <w:r>
+        <w:rPr>
+          <w:rFonts w:ascii="Arial" w:hAnsi="Arial" w:cs="Arial"/>
+          <w:sz w:val="24"/>
+          <w:szCs w:val="24"/>
+          <w:lang w:val="en-US"/>
+        </w:rPr>
+        <w:t xml:space="preserve">the Random.org dataset remained a </w:t>
+      </w:r>
+      <w:r>
+        <w:rPr>
+          <w:rFonts w:ascii="Arial" w:hAnsi="Arial" w:cs="Arial"/>
+          <w:sz w:val="24"/>
+          <w:szCs w:val="24"/>
+          <w:lang w:val="en-US"/>
+        </w:rPr>
+        <w:t xml:space="preserve">not top performing generator but </w:t>
+      </w:r>
+      <w:r>
+        <w:rPr>
+          <w:rFonts w:ascii="Arial" w:hAnsi="Arial" w:cs="Arial"/>
+          <w:sz w:val="24"/>
+          <w:szCs w:val="24"/>
+          <w:lang w:val="en-US"/>
+        </w:rPr>
+        <w:t xml:space="preserve">a </w:t>
+      </w:r>
+      <w:r>
+        <w:rPr>
+          <w:rFonts w:ascii="Arial" w:hAnsi="Arial" w:cs="Arial"/>
+          <w:sz w:val="24"/>
+          <w:szCs w:val="24"/>
+          <w:lang w:val="en-US"/>
+        </w:rPr>
+        <w:t>repeatedly well scoring one.</w:t>
+      </w:r>
+      <w:r>
+        <w:rPr>
+          <w:rFonts w:ascii="Arial" w:hAnsi="Arial" w:cs="Arial"/>
+          <w:sz w:val="24"/>
+          <w:szCs w:val="24"/>
+          <w:lang w:val="en-US"/>
+        </w:rPr>
+        <w:t xml:space="preserve"> The only exceptions to this being in the Gap and Serial Correlation tests.</w:t>
+      </w:r>
+      <w:r>
+        <w:rPr>
+          <w:rFonts w:ascii="Arial" w:hAnsi="Arial" w:cs="Arial"/>
+          <w:sz w:val="24"/>
+          <w:szCs w:val="24"/>
+          <w:lang w:val="en-US"/>
+        </w:rPr>
+        <w:t xml:space="preserve"> While these results cannot say definitively whether the data can be considered true random, the</w:t>
+      </w:r>
+      <w:r>
+        <w:rPr>
+          <w:rFonts w:ascii="Arial" w:hAnsi="Arial" w:cs="Arial"/>
+          <w:sz w:val="24"/>
+          <w:szCs w:val="24"/>
+          <w:lang w:val="en-US"/>
+        </w:rPr>
+        <w:t xml:space="preserve">y can say that the </w:t>
+      </w:r>
+      <w:r>
+        <w:rPr>
+          <w:rFonts w:ascii="Arial" w:hAnsi="Arial" w:cs="Arial"/>
+          <w:sz w:val="24"/>
+          <w:szCs w:val="24"/>
+          <w:lang w:val="en-US"/>
+        </w:rPr>
+        <w:t xml:space="preserve">data </w:t>
+      </w:r>
+      <w:r>
+        <w:rPr>
+          <w:rFonts w:ascii="Arial" w:hAnsi="Arial" w:cs="Arial"/>
+          <w:sz w:val="24"/>
+          <w:szCs w:val="24"/>
+          <w:lang w:val="en-US"/>
+        </w:rPr>
+        <w:t xml:space="preserve">collected serves as </w:t>
+      </w:r>
+      <w:r>
+        <w:rPr>
+          <w:rFonts w:ascii="Arial" w:hAnsi="Arial" w:cs="Arial"/>
+          <w:sz w:val="24"/>
+          <w:szCs w:val="24"/>
+          <w:lang w:val="en-US"/>
+        </w:rPr>
+        <w:t xml:space="preserve">a </w:t>
+      </w:r>
+      <w:r>
+        <w:rPr>
+          <w:rFonts w:ascii="Arial" w:hAnsi="Arial" w:cs="Arial"/>
+          <w:sz w:val="24"/>
+          <w:szCs w:val="24"/>
+          <w:lang w:val="en-US"/>
+        </w:rPr>
+        <w:t>highly</w:t>
+      </w:r>
+      <w:r>
+        <w:rPr>
+          <w:rFonts w:ascii="Arial" w:hAnsi="Arial" w:cs="Arial"/>
+          <w:sz w:val="24"/>
+          <w:szCs w:val="24"/>
+          <w:lang w:val="en-US"/>
+        </w:rPr>
+        <w:t xml:space="preserve"> effective pseudorandom source</w:t>
+      </w:r>
+      <w:r>
+        <w:rPr>
+          <w:rFonts w:ascii="Arial" w:hAnsi="Arial" w:cs="Arial"/>
+          <w:sz w:val="24"/>
+          <w:szCs w:val="24"/>
+          <w:lang w:val="en-US"/>
+        </w:rPr>
+        <w:t>, comparable to JavaScript or C#.</w:t>
+      </w:r>
     </w:p>
     <w:sectPr>
       <w:pgSz w:w="11906" w:h="16838"/>

</xml_diff>

<commit_message>
Detailed discussion of Middle Square data
</commit_message>
<xml_diff>
--- a/Report/Discussion.docx
+++ b/Report/Discussion.docx
@@ -2035,6 +2035,379 @@
           <w:lang w:val="en-US"/>
         </w:rPr>
         <w:t>with results on par with those found in JavaScript.</w:t>
+      </w:r>
+    </w:p>
+    <w:p>
+      <w:pPr>
+        <w:rPr>
+          <w:rFonts w:ascii="Arial" w:hAnsi="Arial" w:cs="Arial"/>
+          <w:sz w:val="24"/>
+          <w:szCs w:val="24"/>
+          <w:lang w:val="en-US"/>
+        </w:rPr>
+      </w:pPr>
+      <w:r>
+        <w:rPr>
+          <w:rFonts w:ascii="Arial" w:hAnsi="Arial" w:cs="Arial"/>
+          <w:sz w:val="24"/>
+          <w:szCs w:val="24"/>
+          <w:lang w:val="en-US"/>
+        </w:rPr>
+        <w:t>Going into testing, it was assumed that the Middle Square Method would perform poorly.</w:t>
+      </w:r>
+      <w:r>
+        <w:rPr>
+          <w:rFonts w:ascii="Arial" w:hAnsi="Arial" w:cs="Arial"/>
+          <w:sz w:val="24"/>
+          <w:szCs w:val="24"/>
+          <w:lang w:val="en-US"/>
+        </w:rPr>
+        <w:t xml:space="preserve"> Throughout the numeric sequence tests performed</w:t>
+      </w:r>
+      <w:r>
+        <w:rPr>
+          <w:rFonts w:ascii="Arial" w:hAnsi="Arial" w:cs="Arial"/>
+          <w:sz w:val="24"/>
+          <w:szCs w:val="24"/>
+          <w:lang w:val="en-US"/>
+        </w:rPr>
+        <w:t xml:space="preserve"> as expected the Middle Square data did fail</w:t>
+      </w:r>
+      <w:r>
+        <w:rPr>
+          <w:rFonts w:ascii="Arial" w:hAnsi="Arial" w:cs="Arial"/>
+          <w:sz w:val="24"/>
+          <w:szCs w:val="24"/>
+          <w:lang w:val="en-US"/>
+        </w:rPr>
+        <w:t xml:space="preserve"> and was easily the worst performing dataset evaluated. </w:t>
+      </w:r>
+      <w:r>
+        <w:rPr>
+          <w:rFonts w:ascii="Arial" w:hAnsi="Arial" w:cs="Arial"/>
+          <w:sz w:val="24"/>
+          <w:szCs w:val="24"/>
+          <w:lang w:val="en-US"/>
+        </w:rPr>
+        <w:t>Apart from</w:t>
+      </w:r>
+      <w:r>
+        <w:rPr>
+          <w:rFonts w:ascii="Arial" w:hAnsi="Arial" w:cs="Arial"/>
+          <w:sz w:val="24"/>
+          <w:szCs w:val="24"/>
+          <w:lang w:val="en-US"/>
+        </w:rPr>
+        <w:t xml:space="preserve"> </w:t>
+      </w:r>
+      <w:r>
+        <w:rPr>
+          <w:rFonts w:ascii="Arial" w:hAnsi="Arial" w:cs="Arial"/>
+          <w:sz w:val="24"/>
+          <w:szCs w:val="24"/>
+          <w:lang w:val="en-US"/>
+        </w:rPr>
+        <w:t>Birthday Spacings</w:t>
+      </w:r>
+      <w:r>
+        <w:rPr>
+          <w:rFonts w:ascii="Arial" w:hAnsi="Arial" w:cs="Arial"/>
+          <w:sz w:val="24"/>
+          <w:szCs w:val="24"/>
+          <w:lang w:val="en-US"/>
+        </w:rPr>
+        <w:t>, it was unable to pass a single test</w:t>
+      </w:r>
+      <w:r>
+        <w:rPr>
+          <w:rFonts w:ascii="Arial" w:hAnsi="Arial" w:cs="Arial"/>
+          <w:sz w:val="24"/>
+          <w:szCs w:val="24"/>
+          <w:lang w:val="en-US"/>
+        </w:rPr>
+        <w:t>. Even when passing</w:t>
+      </w:r>
+      <w:r>
+        <w:rPr>
+          <w:rFonts w:ascii="Arial" w:hAnsi="Arial" w:cs="Arial"/>
+          <w:sz w:val="24"/>
+          <w:szCs w:val="24"/>
+          <w:lang w:val="en-US"/>
+        </w:rPr>
+        <w:t>, the Middle Square data was the lowest performing passed dataset</w:t>
+      </w:r>
+      <w:r>
+        <w:rPr>
+          <w:rFonts w:ascii="Arial" w:hAnsi="Arial" w:cs="Arial"/>
+          <w:sz w:val="24"/>
+          <w:szCs w:val="24"/>
+          <w:lang w:val="en-US"/>
+        </w:rPr>
+        <w:t xml:space="preserve"> sampled.</w:t>
+      </w:r>
+      <w:r>
+        <w:rPr>
+          <w:rFonts w:ascii="Arial" w:hAnsi="Arial" w:cs="Arial"/>
+          <w:sz w:val="24"/>
+          <w:szCs w:val="24"/>
+          <w:lang w:val="en-US"/>
+        </w:rPr>
+        <w:t xml:space="preserve"> </w:t>
+      </w:r>
+      <w:r>
+        <w:rPr>
+          <w:rFonts w:ascii="Arial" w:hAnsi="Arial" w:cs="Arial"/>
+          <w:sz w:val="24"/>
+          <w:szCs w:val="24"/>
+          <w:lang w:val="en-US"/>
+        </w:rPr>
+        <w:t>Again,</w:t>
+      </w:r>
+      <w:r>
+        <w:rPr>
+          <w:rFonts w:ascii="Arial" w:hAnsi="Arial" w:cs="Arial"/>
+          <w:sz w:val="24"/>
+          <w:szCs w:val="24"/>
+          <w:lang w:val="en-US"/>
+        </w:rPr>
+        <w:t xml:space="preserve"> this was not unexpected</w:t>
+      </w:r>
+      <w:r>
+        <w:rPr>
+          <w:rFonts w:ascii="Arial" w:hAnsi="Arial" w:cs="Arial"/>
+          <w:sz w:val="24"/>
+          <w:szCs w:val="24"/>
+          <w:lang w:val="en-US"/>
+        </w:rPr>
+        <w:t>.</w:t>
+      </w:r>
+      <w:r>
+        <w:rPr>
+          <w:rFonts w:ascii="Arial" w:hAnsi="Arial" w:cs="Arial"/>
+          <w:sz w:val="24"/>
+          <w:szCs w:val="24"/>
+          <w:lang w:val="en-US"/>
+        </w:rPr>
+        <w:t xml:space="preserve"> </w:t>
+      </w:r>
+      <w:r>
+        <w:rPr>
+          <w:rFonts w:ascii="Arial" w:hAnsi="Arial" w:cs="Arial"/>
+          <w:sz w:val="24"/>
+          <w:szCs w:val="24"/>
+          <w:lang w:val="en-US"/>
+        </w:rPr>
+        <w:t>T</w:t>
+      </w:r>
+      <w:r>
+        <w:rPr>
+          <w:rFonts w:ascii="Arial" w:hAnsi="Arial" w:cs="Arial"/>
+          <w:sz w:val="24"/>
+          <w:szCs w:val="24"/>
+          <w:lang w:val="en-US"/>
+        </w:rPr>
+        <w:t xml:space="preserve">he Middle Square Method served as the starting point for </w:t>
+      </w:r>
+      <w:proofErr w:type="gramStart"/>
+      <w:r>
+        <w:rPr>
+          <w:rFonts w:ascii="Arial" w:hAnsi="Arial" w:cs="Arial"/>
+          <w:sz w:val="24"/>
+          <w:szCs w:val="24"/>
+          <w:lang w:val="en-US"/>
+        </w:rPr>
+        <w:t>pseudorandom</w:t>
+      </w:r>
+      <w:proofErr w:type="gramEnd"/>
+      <w:r>
+        <w:rPr>
+          <w:rFonts w:ascii="Arial" w:hAnsi="Arial" w:cs="Arial"/>
+          <w:sz w:val="24"/>
+          <w:szCs w:val="24"/>
+          <w:lang w:val="en-US"/>
+        </w:rPr>
+        <w:t xml:space="preserve"> generation</w:t>
+      </w:r>
+      <w:r>
+        <w:rPr>
+          <w:rFonts w:ascii="Arial" w:hAnsi="Arial" w:cs="Arial"/>
+          <w:sz w:val="24"/>
+          <w:szCs w:val="24"/>
+          <w:lang w:val="en-US"/>
+        </w:rPr>
+        <w:t xml:space="preserve"> and as such was going to perform worse than its more </w:t>
+      </w:r>
+      <w:r>
+        <w:rPr>
+          <w:rFonts w:ascii="Arial" w:hAnsi="Arial" w:cs="Arial"/>
+          <w:sz w:val="24"/>
+          <w:szCs w:val="24"/>
+          <w:lang w:val="en-US"/>
+        </w:rPr>
+        <w:lastRenderedPageBreak/>
+        <w:t>modern and</w:t>
+      </w:r>
+      <w:r>
+        <w:rPr>
+          <w:rFonts w:ascii="Arial" w:hAnsi="Arial" w:cs="Arial"/>
+          <w:sz w:val="24"/>
+          <w:szCs w:val="24"/>
+          <w:lang w:val="en-US"/>
+        </w:rPr>
+        <w:t xml:space="preserve"> better designed </w:t>
+      </w:r>
+      <w:r>
+        <w:rPr>
+          <w:rFonts w:ascii="Arial" w:hAnsi="Arial" w:cs="Arial"/>
+          <w:sz w:val="24"/>
+          <w:szCs w:val="24"/>
+          <w:lang w:val="en-US"/>
+        </w:rPr>
+        <w:t>contemporaries.</w:t>
+      </w:r>
+      <w:r>
+        <w:rPr>
+          <w:rFonts w:ascii="Arial" w:hAnsi="Arial" w:cs="Arial"/>
+          <w:sz w:val="24"/>
+          <w:szCs w:val="24"/>
+          <w:lang w:val="en-US"/>
+        </w:rPr>
+        <w:t xml:space="preserve"> It was not included in this investigation because it </w:t>
+      </w:r>
+      <w:r>
+        <w:rPr>
+          <w:rFonts w:ascii="Arial" w:hAnsi="Arial" w:cs="Arial"/>
+          <w:sz w:val="24"/>
+          <w:szCs w:val="24"/>
+          <w:lang w:val="en-US"/>
+        </w:rPr>
+        <w:t>was considered</w:t>
+      </w:r>
+      <w:r>
+        <w:rPr>
+          <w:rFonts w:ascii="Arial" w:hAnsi="Arial" w:cs="Arial"/>
+          <w:sz w:val="24"/>
+          <w:szCs w:val="24"/>
+          <w:lang w:val="en-US"/>
+        </w:rPr>
+        <w:t xml:space="preserve"> </w:t>
+      </w:r>
+      <w:r>
+        <w:rPr>
+          <w:rFonts w:ascii="Arial" w:hAnsi="Arial" w:cs="Arial"/>
+          <w:sz w:val="24"/>
+          <w:szCs w:val="24"/>
+          <w:lang w:val="en-US"/>
+        </w:rPr>
+        <w:t xml:space="preserve">a viable alternative to other more popular generation methods, but </w:t>
+      </w:r>
+      <w:r>
+        <w:rPr>
+          <w:rFonts w:ascii="Arial" w:hAnsi="Arial" w:cs="Arial"/>
+          <w:sz w:val="24"/>
+          <w:szCs w:val="24"/>
+          <w:lang w:val="en-US"/>
+        </w:rPr>
+        <w:t xml:space="preserve">because it was prudent </w:t>
+      </w:r>
+      <w:r>
+        <w:rPr>
+          <w:rFonts w:ascii="Arial" w:hAnsi="Arial" w:cs="Arial"/>
+          <w:sz w:val="24"/>
+          <w:szCs w:val="24"/>
+          <w:lang w:val="en-US"/>
+        </w:rPr>
+        <w:t xml:space="preserve">to evaluate </w:t>
+      </w:r>
+      <w:r>
+        <w:rPr>
+          <w:rFonts w:ascii="Arial" w:hAnsi="Arial" w:cs="Arial"/>
+          <w:sz w:val="24"/>
+          <w:szCs w:val="24"/>
+          <w:lang w:val="en-US"/>
+        </w:rPr>
+        <w:t xml:space="preserve">its </w:t>
+      </w:r>
+      <w:r>
+        <w:rPr>
+          <w:rFonts w:ascii="Arial" w:hAnsi="Arial" w:cs="Arial"/>
+          <w:sz w:val="24"/>
+          <w:szCs w:val="24"/>
+          <w:lang w:val="en-US"/>
+        </w:rPr>
+        <w:t xml:space="preserve">effectiveness in comparison to </w:t>
+      </w:r>
+      <w:r>
+        <w:rPr>
+          <w:rFonts w:ascii="Arial" w:hAnsi="Arial" w:cs="Arial"/>
+          <w:sz w:val="24"/>
+          <w:szCs w:val="24"/>
+          <w:lang w:val="en-US"/>
+        </w:rPr>
+        <w:t>what’s</w:t>
+      </w:r>
+      <w:r>
+        <w:rPr>
+          <w:rFonts w:ascii="Arial" w:hAnsi="Arial" w:cs="Arial"/>
+          <w:sz w:val="24"/>
+          <w:szCs w:val="24"/>
+          <w:lang w:val="en-US"/>
+        </w:rPr>
+        <w:t xml:space="preserve"> on the market now</w:t>
+      </w:r>
+      <w:r>
+        <w:rPr>
+          <w:rFonts w:ascii="Arial" w:hAnsi="Arial" w:cs="Arial"/>
+          <w:sz w:val="24"/>
+          <w:szCs w:val="24"/>
+          <w:lang w:val="en-US"/>
+        </w:rPr>
+        <w:t>, to show the improvements made</w:t>
+      </w:r>
+      <w:r>
+        <w:rPr>
+          <w:rFonts w:ascii="Arial" w:hAnsi="Arial" w:cs="Arial"/>
+          <w:sz w:val="24"/>
+          <w:szCs w:val="24"/>
+          <w:lang w:val="en-US"/>
+        </w:rPr>
+        <w:t xml:space="preserve"> </w:t>
+      </w:r>
+      <w:r>
+        <w:rPr>
+          <w:rFonts w:ascii="Arial" w:hAnsi="Arial" w:cs="Arial"/>
+          <w:sz w:val="24"/>
+          <w:szCs w:val="24"/>
+          <w:lang w:val="en-US"/>
+        </w:rPr>
+        <w:t>afte</w:t>
+      </w:r>
+      <w:r>
+        <w:rPr>
+          <w:rFonts w:ascii="Arial" w:hAnsi="Arial" w:cs="Arial"/>
+          <w:sz w:val="24"/>
+          <w:szCs w:val="24"/>
+          <w:lang w:val="en-US"/>
+        </w:rPr>
+        <w:t xml:space="preserve">r </w:t>
+      </w:r>
+      <w:r>
+        <w:rPr>
+          <w:rFonts w:ascii="Arial" w:hAnsi="Arial" w:cs="Arial"/>
+          <w:sz w:val="24"/>
+          <w:szCs w:val="24"/>
+          <w:lang w:val="en-US"/>
+        </w:rPr>
+        <w:t>almost 75 years</w:t>
+      </w:r>
+      <w:r>
+        <w:rPr>
+          <w:rFonts w:ascii="Arial" w:hAnsi="Arial" w:cs="Arial"/>
+          <w:sz w:val="24"/>
+          <w:szCs w:val="24"/>
+          <w:lang w:val="en-US"/>
+        </w:rPr>
+        <w:t>.</w:t>
       </w:r>
     </w:p>
     <w:p>

</xml_diff>

<commit_message>
Detailed discussion of White Noise data
</commit_message>
<xml_diff>
--- a/Report/Discussion.docx
+++ b/Report/Discussion.docx
@@ -1074,25 +1074,14 @@
         </w:rPr>
         <w:t xml:space="preserve">Rand functions in the Birthday Spacings test and </w:t>
       </w:r>
-      <w:proofErr w:type="gramStart"/>
-      <w:r>
-        <w:rPr>
-          <w:rFonts w:ascii="Arial" w:hAnsi="Arial" w:cs="Arial"/>
-          <w:sz w:val="24"/>
-          <w:szCs w:val="24"/>
-          <w:lang w:val="en-US"/>
-        </w:rPr>
-        <w:t>low test</w:t>
-      </w:r>
-      <w:proofErr w:type="gramEnd"/>
-      <w:r>
-        <w:rPr>
-          <w:rFonts w:ascii="Arial" w:hAnsi="Arial" w:cs="Arial"/>
-          <w:sz w:val="24"/>
-          <w:szCs w:val="24"/>
-          <w:lang w:val="en-US"/>
-        </w:rPr>
-        <w:t xml:space="preserve"> statistics</w:t>
+      <w:r>
+        <w:rPr>
+          <w:rFonts w:ascii="Arial" w:hAnsi="Arial" w:cs="Arial"/>
+          <w:sz w:val="24"/>
+          <w:szCs w:val="24"/>
+          <w:lang w:val="en-US"/>
+        </w:rPr>
+        <w:t>low test statistics</w:t>
       </w:r>
       <w:r>
         <w:rPr>
@@ -1637,7 +1626,6 @@
         </w:rPr>
         <w:t xml:space="preserve">simulation </w:t>
       </w:r>
-      <w:proofErr w:type="gramStart"/>
       <w:r>
         <w:rPr>
           <w:rFonts w:ascii="Arial" w:hAnsi="Arial" w:cs="Arial"/>
@@ -1647,7 +1635,6 @@
         </w:rPr>
         <w:t>based</w:t>
       </w:r>
-      <w:proofErr w:type="gramEnd"/>
       <w:r>
         <w:rPr>
           <w:rFonts w:ascii="Arial" w:hAnsi="Arial" w:cs="Arial"/>
@@ -2208,25 +2195,14 @@
         </w:rPr>
         <w:t xml:space="preserve">he Middle Square Method served as the starting point for </w:t>
       </w:r>
-      <w:proofErr w:type="gramStart"/>
-      <w:r>
-        <w:rPr>
-          <w:rFonts w:ascii="Arial" w:hAnsi="Arial" w:cs="Arial"/>
-          <w:sz w:val="24"/>
-          <w:szCs w:val="24"/>
-          <w:lang w:val="en-US"/>
-        </w:rPr>
-        <w:t>pseudorandom</w:t>
-      </w:r>
-      <w:proofErr w:type="gramEnd"/>
-      <w:r>
-        <w:rPr>
-          <w:rFonts w:ascii="Arial" w:hAnsi="Arial" w:cs="Arial"/>
-          <w:sz w:val="24"/>
-          <w:szCs w:val="24"/>
-          <w:lang w:val="en-US"/>
-        </w:rPr>
-        <w:t xml:space="preserve"> generation</w:t>
+      <w:r>
+        <w:rPr>
+          <w:rFonts w:ascii="Arial" w:hAnsi="Arial" w:cs="Arial"/>
+          <w:sz w:val="24"/>
+          <w:szCs w:val="24"/>
+          <w:lang w:val="en-US"/>
+        </w:rPr>
+        <w:t>pseudorandom generation</w:t>
       </w:r>
       <w:r>
         <w:rPr>
@@ -2419,6 +2395,231 @@
           <w:lang w:val="en-US"/>
         </w:rPr>
       </w:pPr>
+      <w:r>
+        <w:rPr>
+          <w:rFonts w:ascii="Arial" w:hAnsi="Arial" w:cs="Arial"/>
+          <w:sz w:val="24"/>
+          <w:szCs w:val="24"/>
+          <w:lang w:val="en-US"/>
+        </w:rPr>
+        <w:t xml:space="preserve">The final datasets to discuss </w:t>
+      </w:r>
+      <w:r>
+        <w:rPr>
+          <w:rFonts w:ascii="Arial" w:hAnsi="Arial" w:cs="Arial"/>
+          <w:sz w:val="24"/>
+          <w:szCs w:val="24"/>
+          <w:lang w:val="en-US"/>
+        </w:rPr>
+        <w:t>were</w:t>
+      </w:r>
+      <w:r>
+        <w:rPr>
+          <w:rFonts w:ascii="Arial" w:hAnsi="Arial" w:cs="Arial"/>
+          <w:sz w:val="24"/>
+          <w:szCs w:val="24"/>
+          <w:lang w:val="en-US"/>
+        </w:rPr>
+        <w:t xml:space="preserve"> the </w:t>
+      </w:r>
+      <w:r>
+        <w:rPr>
+          <w:rFonts w:ascii="Arial" w:hAnsi="Arial" w:cs="Arial"/>
+          <w:sz w:val="24"/>
+          <w:szCs w:val="24"/>
+          <w:lang w:val="en-US"/>
+        </w:rPr>
+        <w:t xml:space="preserve">White Noise implementations. </w:t>
+      </w:r>
+      <w:r>
+        <w:rPr>
+          <w:rFonts w:ascii="Arial" w:hAnsi="Arial" w:cs="Arial"/>
+          <w:sz w:val="24"/>
+          <w:szCs w:val="24"/>
+          <w:lang w:val="en-US"/>
+        </w:rPr>
+        <w:t xml:space="preserve">These were quite different from the other datasets sampled, as the data provided came directly from a source rather than through an algorithm. </w:t>
+      </w:r>
+      <w:r>
+        <w:rPr>
+          <w:rFonts w:ascii="Arial" w:hAnsi="Arial" w:cs="Arial"/>
+          <w:sz w:val="24"/>
+          <w:szCs w:val="24"/>
+          <w:lang w:val="en-US"/>
+        </w:rPr>
+        <w:t>This is reflected in the test results, which unfortunately were often poor.</w:t>
+      </w:r>
+      <w:r>
+        <w:rPr>
+          <w:rFonts w:ascii="Arial" w:hAnsi="Arial" w:cs="Arial"/>
+          <w:sz w:val="24"/>
+          <w:szCs w:val="24"/>
+          <w:lang w:val="en-US"/>
+        </w:rPr>
+        <w:t xml:space="preserve"> Much like the </w:t>
+      </w:r>
+      <w:r>
+        <w:rPr>
+          <w:rFonts w:ascii="Arial" w:hAnsi="Arial" w:cs="Arial"/>
+          <w:sz w:val="24"/>
+          <w:szCs w:val="24"/>
+          <w:lang w:val="en-US"/>
+        </w:rPr>
+        <w:t xml:space="preserve">Middle Square Method, the White Noise data failed </w:t>
+      </w:r>
+      <w:r>
+        <w:rPr>
+          <w:rFonts w:ascii="Arial" w:hAnsi="Arial" w:cs="Arial"/>
+          <w:sz w:val="24"/>
+          <w:szCs w:val="24"/>
+          <w:lang w:val="en-US"/>
+        </w:rPr>
+        <w:t>most</w:t>
+      </w:r>
+      <w:r>
+        <w:rPr>
+          <w:rFonts w:ascii="Arial" w:hAnsi="Arial" w:cs="Arial"/>
+          <w:sz w:val="24"/>
+          <w:szCs w:val="24"/>
+          <w:lang w:val="en-US"/>
+        </w:rPr>
+        <w:t xml:space="preserve"> of the tests they </w:t>
+      </w:r>
+      <w:r>
+        <w:rPr>
+          <w:rFonts w:ascii="Arial" w:hAnsi="Arial" w:cs="Arial"/>
+          <w:sz w:val="24"/>
+          <w:szCs w:val="24"/>
+          <w:lang w:val="en-US"/>
+        </w:rPr>
+        <w:t>were surveyed in</w:t>
+      </w:r>
+      <w:r>
+        <w:rPr>
+          <w:rFonts w:ascii="Arial" w:hAnsi="Arial" w:cs="Arial"/>
+          <w:sz w:val="24"/>
+          <w:szCs w:val="24"/>
+          <w:lang w:val="en-US"/>
+        </w:rPr>
+        <w:t xml:space="preserve">, with exception of the Birthday Spacings test in which they were the highest performing </w:t>
+      </w:r>
+      <w:r>
+        <w:rPr>
+          <w:rFonts w:ascii="Arial" w:hAnsi="Arial" w:cs="Arial"/>
+          <w:sz w:val="24"/>
+          <w:szCs w:val="24"/>
+          <w:lang w:val="en-US"/>
+        </w:rPr>
+        <w:t>implementations</w:t>
+      </w:r>
+      <w:r>
+        <w:rPr>
+          <w:rFonts w:ascii="Arial" w:hAnsi="Arial" w:cs="Arial"/>
+          <w:sz w:val="24"/>
+          <w:szCs w:val="24"/>
+          <w:lang w:val="en-US"/>
+        </w:rPr>
+        <w:t>.</w:t>
+      </w:r>
+      <w:r>
+        <w:rPr>
+          <w:rFonts w:ascii="Arial" w:hAnsi="Arial" w:cs="Arial"/>
+          <w:sz w:val="24"/>
+          <w:szCs w:val="24"/>
+          <w:lang w:val="en-US"/>
+        </w:rPr>
+        <w:t xml:space="preserve"> The reason for this is two-fold. For one </w:t>
+      </w:r>
+      <w:r>
+        <w:rPr>
+          <w:rFonts w:ascii="Arial" w:hAnsi="Arial" w:cs="Arial"/>
+          <w:sz w:val="24"/>
+          <w:szCs w:val="24"/>
+          <w:lang w:val="en-US"/>
+        </w:rPr>
+        <w:t xml:space="preserve">the data sampled </w:t>
+      </w:r>
+      <w:r>
+        <w:rPr>
+          <w:rFonts w:ascii="Arial" w:hAnsi="Arial" w:cs="Arial"/>
+          <w:sz w:val="24"/>
+          <w:szCs w:val="24"/>
+          <w:lang w:val="en-US"/>
+        </w:rPr>
+        <w:t>wasn’t given the same limitations as other implementations, meaning the data had a far wider range of possible values to sample from.</w:t>
+      </w:r>
+      <w:r>
+        <w:rPr>
+          <w:rFonts w:ascii="Arial" w:hAnsi="Arial" w:cs="Arial"/>
+          <w:sz w:val="24"/>
+          <w:szCs w:val="24"/>
+          <w:lang w:val="en-US"/>
+        </w:rPr>
+        <w:t xml:space="preserve"> Secondly, many of the tests were designed with </w:t>
+      </w:r>
+      <w:r>
+        <w:rPr>
+          <w:rFonts w:ascii="Arial" w:hAnsi="Arial" w:cs="Arial"/>
+          <w:sz w:val="24"/>
+          <w:szCs w:val="24"/>
+          <w:lang w:val="en-US"/>
+        </w:rPr>
+        <w:t>likely possibilities in mind</w:t>
+      </w:r>
+      <w:r>
+        <w:rPr>
+          <w:rFonts w:ascii="Arial" w:hAnsi="Arial" w:cs="Arial"/>
+          <w:sz w:val="24"/>
+          <w:szCs w:val="24"/>
+          <w:lang w:val="en-US"/>
+        </w:rPr>
+        <w:t xml:space="preserve"> and </w:t>
+      </w:r>
+      <w:r>
+        <w:rPr>
+          <w:rFonts w:ascii="Arial" w:hAnsi="Arial" w:cs="Arial"/>
+          <w:sz w:val="24"/>
+          <w:szCs w:val="24"/>
+          <w:lang w:val="en-US"/>
+        </w:rPr>
+        <w:t xml:space="preserve">so </w:t>
+      </w:r>
+      <w:r>
+        <w:rPr>
+          <w:rFonts w:ascii="Arial" w:hAnsi="Arial" w:cs="Arial"/>
+          <w:sz w:val="24"/>
+          <w:szCs w:val="24"/>
+          <w:lang w:val="en-US"/>
+        </w:rPr>
+        <w:t xml:space="preserve">when evaluating a </w:t>
+      </w:r>
+      <w:r>
+        <w:rPr>
+          <w:rFonts w:ascii="Arial" w:hAnsi="Arial" w:cs="Arial"/>
+          <w:sz w:val="24"/>
+          <w:szCs w:val="24"/>
+          <w:lang w:val="en-US"/>
+        </w:rPr>
+        <w:t xml:space="preserve">dataset that </w:t>
+      </w:r>
+      <w:r>
+        <w:rPr>
+          <w:rFonts w:ascii="Arial" w:hAnsi="Arial" w:cs="Arial"/>
+          <w:sz w:val="24"/>
+          <w:szCs w:val="24"/>
+          <w:lang w:val="en-US"/>
+        </w:rPr>
+        <w:t>contained completely random sequences</w:t>
+      </w:r>
+      <w:r>
+        <w:rPr>
+          <w:rFonts w:ascii="Arial" w:hAnsi="Arial" w:cs="Arial"/>
+          <w:sz w:val="24"/>
+          <w:szCs w:val="24"/>
+          <w:lang w:val="en-US"/>
+        </w:rPr>
+        <w:t xml:space="preserve">, this true random nature was seen as too unlikely to be valid in the majority of circumstances. </w:t>
+      </w:r>
     </w:p>
     <w:sectPr>
       <w:pgSz w:w="11906" w:h="16838"/>

</xml_diff>